<commit_message>
Finished with pre-workshop corrections
</commit_message>
<xml_diff>
--- a/static/word-versions/distribution-shapes.docx
+++ b/static/word-versions/distribution-shapes.docx
@@ -7,13 +7,7 @@
         <w:pStyle w:val="Title"/>
       </w:pPr>
       <w:r>
-        <w:t xml:space="preserve">Common</w:t>
-      </w:r>
-      <w:r>
-        <w:t xml:space="preserve"> </w:t>
-      </w:r>
-      <w:r>
-        <w:t xml:space="preserve">shapes</w:t>
+        <w:t xml:space="preserve">Shapes</w:t>
       </w:r>
       <w:r>
         <w:t xml:space="preserve"> </w:t>
@@ -106,7 +100,7 @@
         <w:pStyle w:val="BodyText"/>
       </w:pPr>
       <w:r>
-        <w:t xml:space="preserve">In this lesson, your going to look at several different variables and compare them to the normal distribution. Based on this comparison, you’ll be able to choose appropriate descriptive words for the distribution: long-tailed, bi-modal, right- or left-skew, truncated, flat, normal.</w:t>
+        <w:t xml:space="preserve">In this lesson, you’re going to look at several different variables and compare them to the normal distribution. Based on this comparison, you’ll be able to make an appropriate description in words of the distribution.</w:t>
       </w:r>
     </w:p>
     <w:p>
@@ -163,7 +157,22 @@
         </w:numPr>
       </w:pPr>
       <w:r>
-        <w:t xml:space="preserve">Mark off the interval containing the center</w:t>
+        <w:t xml:space="preserve">Mark off the</w:t>
+      </w:r>
+      <w:r>
+        <w:t xml:space="preserve"> </w:t>
+      </w:r>
+      <w:r>
+        <w:t xml:space="preserve">“</w:t>
+      </w:r>
+      <w:r>
+        <w:t xml:space="preserve">summary interval</w:t>
+      </w:r>
+      <w:r>
+        <w:t xml:space="preserve">”</w:t>
+      </w:r>
+      <w:r>
+        <w:t xml:space="preserve">, that is, the interval containing the center</w:t>
       </w:r>
       <w:r>
         <w:t xml:space="preserve"> </w:t>
@@ -178,7 +187,18 @@
         <w:t xml:space="preserve"> </w:t>
       </w:r>
       <w:r>
-        <w:t xml:space="preserve">of the data. Some people have a good sense of small numbers, and so they are able to estimate reasonably the dividing line between the outer 40th of the data at the high and low end. The interval runs from two standard deviations below the mean to two standard deviations above the mean, so the standard deviation is</w:t>
+        <w:t xml:space="preserve">of the data. 2.5% of the data points should be above the interval and 2.5% below. So, if n = 200, there will be 5 points above an five points below.</w:t>
+      </w:r>
+    </w:p>
+    <w:p>
+      <w:pPr>
+        <w:numPr>
+          <w:numId w:val="1000"/>
+          <w:ilvl w:val="0"/>
+        </w:numPr>
+      </w:pPr>
+      <w:r>
+        <w:t xml:space="preserve">When the distribution is bell-shaped, the summary interval runs from two standard deviations below the mean to two standard deviations above the mean, so the standard deviation is</w:t>
       </w:r>
       <w:r>
         <w:t xml:space="preserve"> </w:t>
@@ -190,7 +210,7 @@
         <w:t xml:space="preserve">one quarter the length of the interval</w:t>
       </w:r>
       <w:r>
-        <w:t xml:space="preserve">. The mean is right in the middle of the distribution.</w:t>
+        <w:t xml:space="preserve">. The mean is right in the center of the distribution.</w:t>
       </w:r>
     </w:p>
     <w:p>
@@ -600,6 +620,218 @@
       </w:pPr>
       <w:r>
         <w:t xml:space="preserve"> </w:t>
+      </w:r>
+    </w:p>
+    <w:p>
+      <w:pPr>
+        <w:numPr>
+          <w:numId w:val="1002"/>
+          <w:ilvl w:val="0"/>
+        </w:numPr>
+      </w:pPr>
+      <w:r>
+        <w:t xml:space="preserve">Now you’re going to find some variables whose density has specific shapes.</w:t>
+      </w:r>
+    </w:p>
+    <w:p>
+      <w:pPr>
+        <w:numPr>
+          <w:numId w:val="1000"/>
+          <w:ilvl w:val="0"/>
+        </w:numPr>
+      </w:pPr>
+      <w:r>
+        <w:t xml:space="preserve">`* Find a variable with a density that has a long trailing tail</w:t>
+      </w:r>
+      <w:r>
+        <w:t xml:space="preserve"> </w:t>
+      </w:r>
+      <w:r>
+        <w:rPr>
+          <w:i/>
+        </w:rPr>
+        <w:t xml:space="preserve">below</w:t>
+      </w:r>
+      <w:r>
+        <w:t xml:space="preserve"> </w:t>
+      </w:r>
+      <w:r>
+        <w:t xml:space="preserve">the mean, but not above it. (This is called</w:t>
+      </w:r>
+      <w:r>
+        <w:t xml:space="preserve"> </w:t>
+      </w:r>
+      <w:r>
+        <w:t xml:space="preserve">“</w:t>
+      </w:r>
+      <w:r>
+        <w:t xml:space="preserve">negatively skewed</w:t>
+      </w:r>
+      <w:r>
+        <w:t xml:space="preserve">”</w:t>
+      </w:r>
+      <w:r>
+        <w:t xml:space="preserve"> </w:t>
+      </w:r>
+      <w:r>
+        <w:t xml:space="preserve">or</w:t>
+      </w:r>
+      <w:r>
+        <w:t xml:space="preserve"> </w:t>
+      </w:r>
+      <w:r>
+        <w:t xml:space="preserve">“</w:t>
+      </w:r>
+      <w:r>
+        <w:t xml:space="preserve">left skewed.</w:t>
+      </w:r>
+      <w:r>
+        <w:t xml:space="preserve">”</w:t>
+      </w:r>
+      <w:r>
+        <w:t xml:space="preserve">)</w:t>
+      </w:r>
+    </w:p>
+    <w:p>
+      <w:pPr>
+        <w:numPr>
+          <w:numId w:val="1000"/>
+          <w:ilvl w:val="0"/>
+        </w:numPr>
+      </w:pPr>
+      <w:r>
+        <w:rPr>
+          <w:i/>
+        </w:rPr>
+        <w:t xml:space="preserve">Write down the name of the left skewed variable you found.</w:t>
+      </w:r>
+      <w:r>
+        <w:t xml:space="preserve"> </w:t>
+      </w:r>
+      <w:r>
+        <w:t xml:space="preserve">  .  .  .  </w:t>
+      </w:r>
+    </w:p>
+    <w:p>
+      <w:pPr>
+        <w:numPr>
+          <w:numId w:val="1000"/>
+          <w:ilvl w:val="0"/>
+        </w:numPr>
+      </w:pPr>
+      <w:r>
+        <w:t xml:space="preserve">`* Find a variable with a density that has a long trailing tail</w:t>
+      </w:r>
+      <w:r>
+        <w:t xml:space="preserve"> </w:t>
+      </w:r>
+      <w:r>
+        <w:rPr>
+          <w:i/>
+        </w:rPr>
+        <w:t xml:space="preserve">above</w:t>
+      </w:r>
+      <w:r>
+        <w:t xml:space="preserve"> </w:t>
+      </w:r>
+      <w:r>
+        <w:t xml:space="preserve">the mean, but not below it it. (This is called</w:t>
+      </w:r>
+      <w:r>
+        <w:t xml:space="preserve"> </w:t>
+      </w:r>
+      <w:r>
+        <w:t xml:space="preserve">“</w:t>
+      </w:r>
+      <w:r>
+        <w:t xml:space="preserve">positively skewed</w:t>
+      </w:r>
+      <w:r>
+        <w:t xml:space="preserve">”</w:t>
+      </w:r>
+      <w:r>
+        <w:t xml:space="preserve"> </w:t>
+      </w:r>
+      <w:r>
+        <w:t xml:space="preserve">or</w:t>
+      </w:r>
+      <w:r>
+        <w:t xml:space="preserve"> </w:t>
+      </w:r>
+      <w:r>
+        <w:t xml:space="preserve">“</w:t>
+      </w:r>
+      <w:r>
+        <w:t xml:space="preserve">right skewed.</w:t>
+      </w:r>
+      <w:r>
+        <w:t xml:space="preserve">”</w:t>
+      </w:r>
+      <w:r>
+        <w:t xml:space="preserve">)</w:t>
+      </w:r>
+    </w:p>
+    <w:p>
+      <w:pPr>
+        <w:numPr>
+          <w:numId w:val="1000"/>
+          <w:ilvl w:val="0"/>
+        </w:numPr>
+      </w:pPr>
+      <w:r>
+        <w:rPr>
+          <w:i/>
+        </w:rPr>
+        <w:t xml:space="preserve">Write down the name of the right skewed variable you found.</w:t>
+      </w:r>
+      <w:r>
+        <w:t xml:space="preserve"> </w:t>
+      </w:r>
+      <w:r>
+        <w:t xml:space="preserve">  .  .  .  </w:t>
+      </w:r>
+    </w:p>
+    <w:p>
+      <w:pPr>
+        <w:numPr>
+          <w:numId w:val="1000"/>
+          <w:ilvl w:val="0"/>
+        </w:numPr>
+      </w:pPr>
+      <w:r>
+        <w:t xml:space="preserve">`* Find a variable for which the density has two peaks. (This is called</w:t>
+      </w:r>
+      <w:r>
+        <w:t xml:space="preserve"> </w:t>
+      </w:r>
+      <w:r>
+        <w:t xml:space="preserve">“</w:t>
+      </w:r>
+      <w:r>
+        <w:t xml:space="preserve">bimodal.</w:t>
+      </w:r>
+      <w:r>
+        <w:t xml:space="preserve">”</w:t>
+      </w:r>
+    </w:p>
+    <w:p>
+      <w:pPr>
+        <w:numPr>
+          <w:numId w:val="1000"/>
+          <w:ilvl w:val="0"/>
+        </w:numPr>
+      </w:pPr>
+      <w:r>
+        <w:rPr>
+          <w:i/>
+        </w:rPr>
+        <w:t xml:space="preserve">Write down the name of the bimodal variable you found.</w:t>
+      </w:r>
+      <w:r>
+        <w:t xml:space="preserve"> </w:t>
+      </w:r>
+      <w:r>
+        <w:t xml:space="preserve">  .  .  .  </w:t>
       </w:r>
     </w:p>
     <w:p>

</xml_diff>